<commit_message>
[Bela] 28 - 30 November 2022 ([Project 2] ANALISIS HALAMAN PORTAL ADMIN)
</commit_message>
<xml_diff>
--- a/Bela Meilani/PROJECT 2.docx
+++ b/Bela Meilani/PROJECT 2.docx
@@ -244,20 +244,275 @@
           <w:szCs w:val="24"/>
         </w:rPr>
       </w:pPr>
-    </w:p>
-    <w:p>
-      <w:pPr>
-        <w:pStyle w:val="ListParagraph"/>
-        <w:ind w:left="360"/>
-        <w:jc w:val="both"/>
-        <w:rPr>
-          <w:rFonts w:asciiTheme="minorBidi" w:hAnsiTheme="minorBidi"/>
-          <w:sz w:val="24"/>
-          <w:szCs w:val="24"/>
-        </w:rPr>
-      </w:pPr>
       <w:bookmarkStart w:id="0" w:name="_GoBack"/>
       <w:bookmarkEnd w:id="0"/>
+    </w:p>
+    <w:p>
+      <w:pPr>
+        <w:pStyle w:val="ListParagraph"/>
+        <w:numPr>
+          <w:ilvl w:val="0"/>
+          <w:numId w:val="8"/>
+        </w:numPr>
+        <w:jc w:val="both"/>
+        <w:rPr>
+          <w:rFonts w:asciiTheme="minorBidi" w:hAnsiTheme="minorBidi"/>
+          <w:b/>
+          <w:bCs/>
+          <w:sz w:val="24"/>
+          <w:szCs w:val="24"/>
+        </w:rPr>
+      </w:pPr>
+      <w:r>
+        <w:rPr>
+          <w:rFonts w:asciiTheme="minorBidi" w:hAnsiTheme="minorBidi"/>
+          <w:b/>
+          <w:bCs/>
+          <w:sz w:val="24"/>
+          <w:szCs w:val="24"/>
+        </w:rPr>
+        <w:t>HALAMAN PORTAL ADMIN</w:t>
+      </w:r>
+      <w:r>
+        <w:rPr>
+          <w:rFonts w:asciiTheme="minorBidi" w:hAnsiTheme="minorBidi"/>
+          <w:b/>
+          <w:bCs/>
+          <w:sz w:val="24"/>
+          <w:szCs w:val="24"/>
+        </w:rPr>
+        <w:t xml:space="preserve"> </w:t>
+      </w:r>
+    </w:p>
+    <w:p>
+      <w:pPr>
+        <w:pStyle w:val="ListParagraph"/>
+        <w:numPr>
+          <w:ilvl w:val="1"/>
+          <w:numId w:val="8"/>
+        </w:numPr>
+        <w:jc w:val="both"/>
+        <w:rPr>
+          <w:rFonts w:asciiTheme="minorBidi" w:hAnsiTheme="minorBidi"/>
+          <w:b/>
+          <w:bCs/>
+          <w:sz w:val="24"/>
+          <w:szCs w:val="24"/>
+        </w:rPr>
+      </w:pPr>
+      <w:r>
+        <w:rPr>
+          <w:rFonts w:asciiTheme="minorBidi" w:hAnsiTheme="minorBidi"/>
+          <w:b/>
+          <w:bCs/>
+          <w:sz w:val="24"/>
+          <w:szCs w:val="24"/>
+        </w:rPr>
+        <w:t>Cara Kerja Website</w:t>
+      </w:r>
+    </w:p>
+    <w:p>
+      <w:pPr>
+        <w:pStyle w:val="ListParagraph"/>
+        <w:numPr>
+          <w:ilvl w:val="2"/>
+          <w:numId w:val="8"/>
+        </w:numPr>
+        <w:jc w:val="both"/>
+        <w:rPr>
+          <w:rFonts w:asciiTheme="minorBidi" w:hAnsiTheme="minorBidi"/>
+          <w:sz w:val="24"/>
+          <w:szCs w:val="24"/>
+        </w:rPr>
+      </w:pPr>
+      <w:r>
+        <w:rPr>
+          <w:rFonts w:asciiTheme="minorBidi" w:hAnsiTheme="minorBidi"/>
+          <w:sz w:val="24"/>
+          <w:szCs w:val="24"/>
+        </w:rPr>
+        <w:t>…</w:t>
+      </w:r>
+    </w:p>
+    <w:p>
+      <w:pPr>
+        <w:pStyle w:val="ListParagraph"/>
+        <w:numPr>
+          <w:ilvl w:val="2"/>
+          <w:numId w:val="8"/>
+        </w:numPr>
+        <w:jc w:val="both"/>
+        <w:rPr>
+          <w:rFonts w:asciiTheme="minorBidi" w:hAnsiTheme="minorBidi"/>
+          <w:sz w:val="24"/>
+          <w:szCs w:val="24"/>
+        </w:rPr>
+      </w:pPr>
+      <w:r>
+        <w:rPr>
+          <w:rFonts w:asciiTheme="minorBidi" w:hAnsiTheme="minorBidi"/>
+          <w:sz w:val="24"/>
+          <w:szCs w:val="24"/>
+        </w:rPr>
+        <w:t>…</w:t>
+      </w:r>
+    </w:p>
+    <w:p>
+      <w:pPr>
+        <w:pStyle w:val="ListParagraph"/>
+        <w:numPr>
+          <w:ilvl w:val="2"/>
+          <w:numId w:val="8"/>
+        </w:numPr>
+        <w:jc w:val="both"/>
+        <w:rPr>
+          <w:rFonts w:asciiTheme="minorBidi" w:hAnsiTheme="minorBidi"/>
+          <w:sz w:val="24"/>
+          <w:szCs w:val="24"/>
+        </w:rPr>
+      </w:pPr>
+      <w:r>
+        <w:rPr>
+          <w:rFonts w:asciiTheme="minorBidi" w:hAnsiTheme="minorBidi"/>
+          <w:sz w:val="24"/>
+          <w:szCs w:val="24"/>
+        </w:rPr>
+        <w:t>…</w:t>
+      </w:r>
+    </w:p>
+    <w:p>
+      <w:pPr>
+        <w:pStyle w:val="ListParagraph"/>
+        <w:ind w:left="1080"/>
+        <w:jc w:val="both"/>
+        <w:rPr>
+          <w:rFonts w:asciiTheme="minorBidi" w:hAnsiTheme="minorBidi"/>
+          <w:sz w:val="24"/>
+          <w:szCs w:val="24"/>
+        </w:rPr>
+      </w:pPr>
+    </w:p>
+    <w:p>
+      <w:pPr>
+        <w:pStyle w:val="ListParagraph"/>
+        <w:numPr>
+          <w:ilvl w:val="1"/>
+          <w:numId w:val="8"/>
+        </w:numPr>
+        <w:jc w:val="both"/>
+        <w:rPr>
+          <w:rFonts w:asciiTheme="minorBidi" w:hAnsiTheme="minorBidi"/>
+          <w:b/>
+          <w:bCs/>
+          <w:sz w:val="24"/>
+          <w:szCs w:val="24"/>
+        </w:rPr>
+      </w:pPr>
+      <w:r>
+        <w:rPr>
+          <w:rFonts w:asciiTheme="minorBidi" w:hAnsiTheme="minorBidi"/>
+          <w:b/>
+          <w:bCs/>
+          <w:sz w:val="24"/>
+          <w:szCs w:val="24"/>
+        </w:rPr>
+        <w:t>Analisis Kebutuhan Halaman Website, beberapa halaman yang dibutuhkan adalah sebagai berikut:</w:t>
+      </w:r>
+    </w:p>
+    <w:p>
+      <w:pPr>
+        <w:pStyle w:val="ListParagraph"/>
+        <w:numPr>
+          <w:ilvl w:val="2"/>
+          <w:numId w:val="8"/>
+        </w:numPr>
+        <w:jc w:val="both"/>
+        <w:rPr>
+          <w:rFonts w:asciiTheme="minorBidi" w:hAnsiTheme="minorBidi"/>
+          <w:sz w:val="24"/>
+          <w:szCs w:val="24"/>
+        </w:rPr>
+      </w:pPr>
+      <w:r>
+        <w:rPr>
+          <w:rFonts w:asciiTheme="minorBidi" w:hAnsiTheme="minorBidi"/>
+          <w:sz w:val="24"/>
+          <w:szCs w:val="24"/>
+        </w:rPr>
+        <w:t>…</w:t>
+      </w:r>
+    </w:p>
+    <w:p>
+      <w:pPr>
+        <w:pStyle w:val="ListParagraph"/>
+        <w:numPr>
+          <w:ilvl w:val="2"/>
+          <w:numId w:val="8"/>
+        </w:numPr>
+        <w:jc w:val="both"/>
+        <w:rPr>
+          <w:rFonts w:asciiTheme="minorBidi" w:hAnsiTheme="minorBidi"/>
+          <w:sz w:val="24"/>
+          <w:szCs w:val="24"/>
+        </w:rPr>
+      </w:pPr>
+      <w:r>
+        <w:rPr>
+          <w:rFonts w:asciiTheme="minorBidi" w:hAnsiTheme="minorBidi"/>
+          <w:sz w:val="24"/>
+          <w:szCs w:val="24"/>
+        </w:rPr>
+        <w:t>…</w:t>
+      </w:r>
+    </w:p>
+    <w:p>
+      <w:pPr>
+        <w:pStyle w:val="ListParagraph"/>
+        <w:numPr>
+          <w:ilvl w:val="2"/>
+          <w:numId w:val="8"/>
+        </w:numPr>
+        <w:jc w:val="both"/>
+        <w:rPr>
+          <w:rFonts w:asciiTheme="minorBidi" w:hAnsiTheme="minorBidi"/>
+          <w:sz w:val="24"/>
+          <w:szCs w:val="24"/>
+        </w:rPr>
+      </w:pPr>
+      <w:r>
+        <w:rPr>
+          <w:rFonts w:asciiTheme="minorBidi" w:hAnsiTheme="minorBidi"/>
+          <w:sz w:val="24"/>
+          <w:szCs w:val="24"/>
+        </w:rPr>
+        <w:t>…</w:t>
+      </w:r>
+    </w:p>
+    <w:p>
+      <w:pPr>
+        <w:pStyle w:val="ListParagraph"/>
+        <w:ind w:left="360"/>
+        <w:jc w:val="both"/>
+        <w:rPr>
+          <w:rFonts w:asciiTheme="minorBidi" w:hAnsiTheme="minorBidi"/>
+          <w:b/>
+          <w:bCs/>
+          <w:sz w:val="24"/>
+          <w:szCs w:val="24"/>
+        </w:rPr>
+      </w:pPr>
+    </w:p>
+    <w:p>
+      <w:pPr>
+        <w:pStyle w:val="ListParagraph"/>
+        <w:ind w:left="360"/>
+        <w:jc w:val="both"/>
+        <w:rPr>
+          <w:rFonts w:asciiTheme="minorBidi" w:hAnsiTheme="minorBidi"/>
+          <w:sz w:val="24"/>
+          <w:szCs w:val="24"/>
+        </w:rPr>
+      </w:pPr>
     </w:p>
     <w:sectPr>
       <w:pgSz w:w="12240" w:h="15840"/>

</xml_diff>

<commit_message>
[Bela] 1 - 9 Desember 2022 ([Project 2] ANALISIS KEBUTUHAN DATABASE)
</commit_message>
<xml_diff>
--- a/Bela Meilani/PROJECT 2.docx
+++ b/Bela Meilani/PROJECT 2.docx
@@ -244,8 +244,6 @@
           <w:szCs w:val="24"/>
         </w:rPr>
       </w:pPr>
-      <w:bookmarkStart w:id="0" w:name="_GoBack"/>
-      <w:bookmarkEnd w:id="0"/>
     </w:p>
     <w:p>
       <w:pPr>
@@ -501,6 +499,69 @@
           <w:szCs w:val="24"/>
         </w:rPr>
       </w:pPr>
+    </w:p>
+    <w:p>
+      <w:pPr>
+        <w:pStyle w:val="ListParagraph"/>
+        <w:numPr>
+          <w:ilvl w:val="0"/>
+          <w:numId w:val="8"/>
+        </w:numPr>
+        <w:jc w:val="both"/>
+        <w:rPr>
+          <w:rFonts w:asciiTheme="minorBidi" w:hAnsiTheme="minorBidi"/>
+          <w:b/>
+          <w:bCs/>
+          <w:sz w:val="24"/>
+          <w:szCs w:val="24"/>
+        </w:rPr>
+      </w:pPr>
+      <w:r>
+        <w:rPr>
+          <w:rFonts w:asciiTheme="minorBidi" w:hAnsiTheme="minorBidi"/>
+          <w:b/>
+          <w:bCs/>
+          <w:sz w:val="24"/>
+          <w:szCs w:val="24"/>
+        </w:rPr>
+        <w:t>ANALISIS KEBUTUHAN DATABASE</w:t>
+      </w:r>
+    </w:p>
+    <w:p>
+      <w:pPr>
+        <w:pStyle w:val="ListParagraph"/>
+        <w:ind w:left="360"/>
+        <w:jc w:val="both"/>
+        <w:rPr>
+          <w:rFonts w:asciiTheme="minorBidi" w:hAnsiTheme="minorBidi"/>
+          <w:sz w:val="24"/>
+          <w:szCs w:val="24"/>
+        </w:rPr>
+      </w:pPr>
+      <w:r>
+        <w:rPr>
+          <w:rFonts w:asciiTheme="minorBidi" w:hAnsiTheme="minorBidi"/>
+          <w:sz w:val="24"/>
+          <w:szCs w:val="24"/>
+        </w:rPr>
+        <w:t>…</w:t>
+      </w:r>
+    </w:p>
+    <w:p>
+      <w:pPr>
+        <w:pStyle w:val="ListParagraph"/>
+        <w:ind w:left="360"/>
+        <w:jc w:val="both"/>
+        <w:rPr>
+          <w:rFonts w:asciiTheme="minorBidi" w:hAnsiTheme="minorBidi"/>
+          <w:b/>
+          <w:bCs/>
+          <w:sz w:val="24"/>
+          <w:szCs w:val="24"/>
+        </w:rPr>
+      </w:pPr>
+      <w:bookmarkStart w:id="0" w:name="_GoBack"/>
+      <w:bookmarkEnd w:id="0"/>
     </w:p>
     <w:p>
       <w:pPr>

</xml_diff>